<commit_message>
Added MATLAB in skills
</commit_message>
<xml_diff>
--- a/Tanish_Mishra_CV.docx
+++ b/Tanish_Mishra_CV.docx
@@ -27,25 +27,7 @@
           <w:b/>
           <w:bCs/>
         </w:rPr>
-        <w:t xml:space="preserve">Tanish </w:t>
-      </w:r>
-      <w:proofErr w:type="spellStart"/>
-      <w:r>
-        <w:rPr>
-          <w:rFonts w:eastAsia="Arial"/>
-          <w:b/>
-          <w:bCs/>
-        </w:rPr>
-        <w:t>Ambrishkumar</w:t>
-      </w:r>
-      <w:proofErr w:type="spellEnd"/>
-      <w:r>
-        <w:rPr>
-          <w:rFonts w:eastAsia="Arial"/>
-          <w:b/>
-          <w:bCs/>
-        </w:rPr>
-        <w:t xml:space="preserve"> Mishra</w:t>
+        <w:t>Tanish Ambrishkumar Mishra</w:t>
       </w:r>
     </w:p>
     <w:p>
@@ -762,6 +744,14 @@
           <w:sz w:val="18"/>
           <w:szCs w:val="18"/>
         </w:rPr>
+        <w:t>, MATLAB</w:t>
+      </w:r>
+      <w:r>
+        <w:rPr>
+          <w:rFonts w:eastAsia="Arial"/>
+          <w:sz w:val="18"/>
+          <w:szCs w:val="18"/>
+        </w:rPr>
         <w:tab/>
       </w:r>
       <w:r>
@@ -828,25 +818,7 @@
           <w:sz w:val="18"/>
           <w:szCs w:val="18"/>
         </w:rPr>
-        <w:t xml:space="preserve">ROS/ROS2, Gazebo, </w:t>
-      </w:r>
-      <w:proofErr w:type="spellStart"/>
-      <w:r>
-        <w:rPr>
-          <w:rFonts w:eastAsia="Arial"/>
-          <w:sz w:val="18"/>
-          <w:szCs w:val="18"/>
-        </w:rPr>
-        <w:t>WeBots</w:t>
-      </w:r>
-      <w:proofErr w:type="spellEnd"/>
-      <w:r>
-        <w:rPr>
-          <w:rFonts w:eastAsia="Arial"/>
-          <w:sz w:val="18"/>
-          <w:szCs w:val="18"/>
-        </w:rPr>
-        <w:t>, ADAMS, SolidWorks, AUTOCAD</w:t>
+        <w:t>ROS/ROS2, Gazebo, WeBots, ADAMS, SolidWorks, AUTOCAD</w:t>
       </w:r>
       <w:r>
         <w:rPr>
@@ -1946,19 +1918,8 @@
           <w:sz w:val="18"/>
           <w:szCs w:val="18"/>
         </w:rPr>
-        <w:t xml:space="preserve">inverse kinematics for pose estimation to perform collision </w:t>
-      </w:r>
-      <w:proofErr w:type="gramStart"/>
-      <w:r>
-        <w:rPr>
-          <w:rFonts w:eastAsia="Arial"/>
-          <w:color w:val="000000" w:themeColor="text1"/>
-          <w:sz w:val="18"/>
-          <w:szCs w:val="18"/>
-        </w:rPr>
-        <w:t>detection</w:t>
-      </w:r>
-      <w:proofErr w:type="gramEnd"/>
+        <w:t>inverse kinematics for pose estimation to perform collision detection</w:t>
+      </w:r>
     </w:p>
     <w:tbl>
       <w:tblPr>
@@ -2054,36 +2015,8 @@
           <w:sz w:val="18"/>
           <w:szCs w:val="18"/>
         </w:rPr>
-        <w:t xml:space="preserve">Developed a 2D environment from scratch using </w:t>
-      </w:r>
-      <w:proofErr w:type="spellStart"/>
-      <w:r>
-        <w:rPr>
-          <w:rFonts w:eastAsia="Arial"/>
-          <w:sz w:val="18"/>
-          <w:szCs w:val="18"/>
-        </w:rPr>
-        <w:t>PyGame</w:t>
-      </w:r>
-      <w:proofErr w:type="spellEnd"/>
-      <w:r>
-        <w:rPr>
-          <w:rFonts w:eastAsia="Arial"/>
-          <w:sz w:val="18"/>
-          <w:szCs w:val="18"/>
-        </w:rPr>
-        <w:t xml:space="preserve"> to simulate a car moving in an environment with </w:t>
-      </w:r>
-      <w:proofErr w:type="gramStart"/>
-      <w:r>
-        <w:rPr>
-          <w:rFonts w:eastAsia="Arial"/>
-          <w:sz w:val="18"/>
-          <w:szCs w:val="18"/>
-        </w:rPr>
-        <w:t>obstacles</w:t>
-      </w:r>
-      <w:proofErr w:type="gramEnd"/>
+        <w:t>Developed a 2D environment from scratch using PyGame to simulate a car moving in an environment with obstacles</w:t>
+      </w:r>
     </w:p>
     <w:p>
       <w:pPr>
@@ -2559,25 +2492,7 @@
           <w:sz w:val="18"/>
           <w:szCs w:val="18"/>
         </w:rPr>
-        <w:t xml:space="preserve">Used the </w:t>
-      </w:r>
-      <w:proofErr w:type="spellStart"/>
-      <w:r>
-        <w:rPr>
-          <w:rFonts w:eastAsia="Arial"/>
-          <w:sz w:val="18"/>
-          <w:szCs w:val="18"/>
-        </w:rPr>
-        <w:t>ur_robot_driver</w:t>
-      </w:r>
-      <w:proofErr w:type="spellEnd"/>
-      <w:r>
-        <w:rPr>
-          <w:rFonts w:eastAsia="Arial"/>
-          <w:sz w:val="18"/>
-          <w:szCs w:val="18"/>
-        </w:rPr>
-        <w:t xml:space="preserve"> ROS library to interface with the robot through a static network address.</w:t>
+        <w:t>Used the ur_robot_driver ROS library to interface with the robot through a static network address.</w:t>
       </w:r>
     </w:p>
     <w:p>
@@ -2750,25 +2665,7 @@
           <w:sz w:val="18"/>
           <w:szCs w:val="18"/>
         </w:rPr>
-        <w:t xml:space="preserve">Applied different software at various levels of development including SolidWorks, Ansys and </w:t>
-      </w:r>
-      <w:proofErr w:type="spellStart"/>
-      <w:r>
-        <w:rPr>
-          <w:rFonts w:eastAsia="Arial"/>
-          <w:sz w:val="18"/>
-          <w:szCs w:val="18"/>
-        </w:rPr>
-        <w:t>WeBots</w:t>
-      </w:r>
-      <w:proofErr w:type="spellEnd"/>
-      <w:r>
-        <w:rPr>
-          <w:rFonts w:eastAsia="Arial"/>
-          <w:sz w:val="18"/>
-          <w:szCs w:val="18"/>
-        </w:rPr>
-        <w:t xml:space="preserve"> (to simulate the system along with the control algorithm).</w:t>
+        <w:t>Applied different software at various levels of development including SolidWorks, Ansys and WeBots (to simulate the system along with the control algorithm).</w:t>
       </w:r>
     </w:p>
     <w:p>
@@ -2834,7 +2731,6 @@
           <w:szCs w:val="18"/>
         </w:rPr>
       </w:pPr>
-      <w:proofErr w:type="spellStart"/>
       <w:r>
         <w:rPr>
           <w:color w:val="222222"/>
@@ -2842,57 +2738,7 @@
           <w:szCs w:val="18"/>
           <w:shd w:val="clear" w:color="auto" w:fill="FFFFFF"/>
         </w:rPr>
-        <w:t>Mepani</w:t>
-      </w:r>
-      <w:proofErr w:type="spellEnd"/>
-      <w:r>
-        <w:rPr>
-          <w:color w:val="222222"/>
-          <w:sz w:val="18"/>
-          <w:szCs w:val="18"/>
-          <w:shd w:val="clear" w:color="auto" w:fill="FFFFFF"/>
-        </w:rPr>
-        <w:t xml:space="preserve">, M. M., Gala, K. B., Mishra, T. A., Bhole, K. S., </w:t>
-      </w:r>
-      <w:proofErr w:type="spellStart"/>
-      <w:r>
-        <w:rPr>
-          <w:color w:val="222222"/>
-          <w:sz w:val="18"/>
-          <w:szCs w:val="18"/>
-          <w:shd w:val="clear" w:color="auto" w:fill="FFFFFF"/>
-        </w:rPr>
-        <w:t>Gholave</w:t>
-      </w:r>
-      <w:proofErr w:type="spellEnd"/>
-      <w:r>
-        <w:rPr>
-          <w:color w:val="222222"/>
-          <w:sz w:val="18"/>
-          <w:szCs w:val="18"/>
-          <w:shd w:val="clear" w:color="auto" w:fill="FFFFFF"/>
-        </w:rPr>
-        <w:t xml:space="preserve">, J., &amp; </w:t>
-      </w:r>
-      <w:proofErr w:type="spellStart"/>
-      <w:r>
-        <w:rPr>
-          <w:color w:val="222222"/>
-          <w:sz w:val="18"/>
-          <w:szCs w:val="18"/>
-          <w:shd w:val="clear" w:color="auto" w:fill="FFFFFF"/>
-        </w:rPr>
-        <w:t>Daingade</w:t>
-      </w:r>
-      <w:proofErr w:type="spellEnd"/>
-      <w:r>
-        <w:rPr>
-          <w:color w:val="222222"/>
-          <w:sz w:val="18"/>
-          <w:szCs w:val="18"/>
-          <w:shd w:val="clear" w:color="auto" w:fill="FFFFFF"/>
-        </w:rPr>
-        <w:t>, S. (2022). Design of robot arm for domestic culinary assistance. </w:t>
+        <w:t>Mepani, M. M., Gala, K. B., Mishra, T. A., Bhole, K. S., Gholave, J., &amp; Daingade, S. (2022). Design of robot arm for domestic culinary assistance. </w:t>
       </w:r>
       <w:r>
         <w:rPr>
@@ -2957,27 +2803,7 @@
           <w:szCs w:val="18"/>
           <w:shd w:val="clear" w:color="auto" w:fill="FFFFFF"/>
         </w:rPr>
-        <w:t xml:space="preserve">Bhoir, A. A., Mishra, T. A., Narayan, J., &amp; </w:t>
-      </w:r>
-      <w:proofErr w:type="spellStart"/>
-      <w:r>
-        <w:rPr>
-          <w:color w:val="222222"/>
-          <w:sz w:val="18"/>
-          <w:szCs w:val="18"/>
-          <w:shd w:val="clear" w:color="auto" w:fill="FFFFFF"/>
-        </w:rPr>
-        <w:t>Dwivedy</w:t>
-      </w:r>
-      <w:proofErr w:type="spellEnd"/>
-      <w:r>
-        <w:rPr>
-          <w:color w:val="222222"/>
-          <w:sz w:val="18"/>
-          <w:szCs w:val="18"/>
-          <w:shd w:val="clear" w:color="auto" w:fill="FFFFFF"/>
-        </w:rPr>
-        <w:t>, S. K. (2023). Machine Learning Algorithms in Human Gait Analysis. In </w:t>
+        <w:t>Bhoir, A. A., Mishra, T. A., Narayan, J., &amp; Dwivedy, S. K. (2023). Machine Learning Algorithms in Human Gait Analysis. In </w:t>
       </w:r>
       <w:r>
         <w:rPr>
@@ -3021,29 +2847,7 @@
           <w:sz w:val="18"/>
           <w:szCs w:val="18"/>
         </w:rPr>
-        <w:t>DD-</w:t>
-      </w:r>
-      <w:proofErr w:type="spellStart"/>
-      <w:r>
-        <w:rPr>
-          <w:rFonts w:eastAsia="Arial"/>
-          <w:b/>
-          <w:bCs/>
-          <w:sz w:val="18"/>
-          <w:szCs w:val="18"/>
-        </w:rPr>
-        <w:t>Robocon</w:t>
-      </w:r>
-      <w:proofErr w:type="spellEnd"/>
-      <w:r>
-        <w:rPr>
-          <w:rFonts w:eastAsia="Arial"/>
-          <w:b/>
-          <w:bCs/>
-          <w:sz w:val="18"/>
-          <w:szCs w:val="18"/>
-        </w:rPr>
-        <w:t>:</w:t>
+        <w:t>DD-Robocon:</w:t>
       </w:r>
       <w:r>
         <w:rPr>

</xml_diff>

<commit_message>
Changed skills and made some minor rearrangements
</commit_message>
<xml_diff>
--- a/Tanish_Mishra_CV.docx
+++ b/Tanish_Mishra_CV.docx
@@ -400,7 +400,15 @@
           <w:sz w:val="18"/>
           <w:szCs w:val="18"/>
         </w:rPr>
-        <w:t>3.80</w:t>
+        <w:t>3.8</w:t>
+      </w:r>
+      <w:r>
+        <w:rPr>
+          <w:rFonts w:eastAsia="Arial"/>
+          <w:sz w:val="18"/>
+          <w:szCs w:val="18"/>
+        </w:rPr>
+        <w:t>2</w:t>
       </w:r>
       <w:r>
         <w:rPr>
@@ -482,6 +490,14 @@
             <w:r>
               <w:rPr>
                 <w:rFonts w:eastAsia="Arial"/>
+                <w:sz w:val="18"/>
+                <w:szCs w:val="18"/>
+              </w:rPr>
+              <w:t xml:space="preserve"> (Class Rep)</w:t>
+            </w:r>
+            <w:r>
+              <w:rPr>
+                <w:rFonts w:eastAsia="Arial"/>
                 <w:b/>
                 <w:i/>
                 <w:sz w:val="18"/>
@@ -646,32 +662,6 @@
     </w:p>
     <w:p>
       <w:pPr>
-        <w:numPr>
-          <w:ilvl w:val="0"/>
-          <w:numId w:val="8"/>
-        </w:numPr>
-        <w:tabs>
-          <w:tab w:val="left" w:pos="360"/>
-        </w:tabs>
-        <w:spacing w:line="276" w:lineRule="auto"/>
-        <w:rPr>
-          <w:rFonts w:eastAsia="Arial"/>
-          <w:b/>
-          <w:sz w:val="18"/>
-          <w:szCs w:val="18"/>
-        </w:rPr>
-      </w:pPr>
-      <w:r>
-        <w:rPr>
-          <w:rFonts w:eastAsia="Arial"/>
-          <w:sz w:val="18"/>
-          <w:szCs w:val="18"/>
-        </w:rPr>
-        <w:t>Class Representative</w:t>
-      </w:r>
-    </w:p>
-    <w:p>
-      <w:pPr>
         <w:pBdr>
           <w:top w:val="nil"/>
           <w:left w:val="nil"/>
@@ -880,6 +870,14 @@
         </w:rPr>
         <w:t>, CURA (3D Printing)</w:t>
       </w:r>
+      <w:r>
+        <w:rPr>
+          <w:rFonts w:eastAsia="Arial"/>
+          <w:sz w:val="18"/>
+          <w:szCs w:val="18"/>
+        </w:rPr>
+        <w:t>, Excel</w:t>
+      </w:r>
     </w:p>
     <w:p>
       <w:pPr>
@@ -904,16 +902,26 @@
           <w:sz w:val="18"/>
           <w:szCs w:val="18"/>
         </w:rPr>
-        <w:t xml:space="preserve">PLC Programming </w:t>
-      </w:r>
-      <w:r>
-        <w:rPr>
-          <w:rFonts w:eastAsia="Arial"/>
-          <w:sz w:val="18"/>
-          <w:szCs w:val="18"/>
-        </w:rPr>
-        <w:t>(Representation in STL, LAD and FBD)</w:t>
-      </w:r>
+        <w:t xml:space="preserve">Important Libraries: </w:t>
+      </w:r>
+      <w:r>
+        <w:rPr>
+          <w:rFonts w:eastAsia="Arial"/>
+          <w:sz w:val="18"/>
+          <w:szCs w:val="18"/>
+        </w:rPr>
+        <w:t xml:space="preserve">OpenCV2, Point Cloud Library, TensorFlow, </w:t>
+      </w:r>
+      <w:proofErr w:type="spellStart"/>
+      <w:r>
+        <w:rPr>
+          <w:rFonts w:eastAsia="Arial"/>
+          <w:sz w:val="18"/>
+          <w:szCs w:val="18"/>
+        </w:rPr>
+        <w:t>Numpy</w:t>
+      </w:r>
+      <w:proofErr w:type="spellEnd"/>
       <w:r>
         <w:rPr>
           <w:rFonts w:eastAsia="Arial"/>
@@ -922,56 +930,16 @@
         </w:rPr>
         <w:t xml:space="preserve">, </w:t>
       </w:r>
-      <w:r>
-        <w:rPr>
-          <w:rFonts w:eastAsia="Arial"/>
-          <w:b/>
-          <w:bCs/>
-          <w:sz w:val="18"/>
-          <w:szCs w:val="18"/>
-        </w:rPr>
-        <w:t>Fast Prototyping, 3D Printing, C</w:t>
-      </w:r>
-      <w:r>
-        <w:rPr>
-          <w:rFonts w:eastAsia="Arial"/>
-          <w:b/>
-          <w:bCs/>
-          <w:sz w:val="18"/>
-          <w:szCs w:val="18"/>
-        </w:rPr>
-        <w:t>o</w:t>
-      </w:r>
-      <w:r>
-        <w:rPr>
-          <w:rFonts w:eastAsia="Arial"/>
-          <w:b/>
-          <w:bCs/>
-          <w:sz w:val="18"/>
-          <w:szCs w:val="18"/>
-        </w:rPr>
-        <w:t xml:space="preserve">ntrol </w:t>
-      </w:r>
-      <w:r>
-        <w:rPr>
-          <w:rFonts w:eastAsia="Arial"/>
-          <w:b/>
-          <w:bCs/>
-          <w:sz w:val="18"/>
-          <w:szCs w:val="18"/>
-        </w:rPr>
-        <w:t>C</w:t>
-      </w:r>
-      <w:r>
-        <w:rPr>
-          <w:rFonts w:eastAsia="Arial"/>
-          <w:b/>
-          <w:bCs/>
-          <w:sz w:val="18"/>
-          <w:szCs w:val="18"/>
-        </w:rPr>
-        <w:t>ircuit Design</w:t>
-      </w:r>
+      <w:proofErr w:type="spellStart"/>
+      <w:r>
+        <w:rPr>
+          <w:rFonts w:eastAsia="Arial"/>
+          <w:sz w:val="18"/>
+          <w:szCs w:val="18"/>
+        </w:rPr>
+        <w:t>PyGame</w:t>
+      </w:r>
+      <w:proofErr w:type="spellEnd"/>
     </w:p>
     <w:p>
       <w:pPr>
@@ -996,34 +964,16 @@
           <w:sz w:val="18"/>
           <w:szCs w:val="18"/>
         </w:rPr>
-        <w:t xml:space="preserve">Important Libraries: </w:t>
-      </w:r>
-      <w:r>
-        <w:rPr>
-          <w:rFonts w:eastAsia="Arial"/>
-          <w:sz w:val="18"/>
-          <w:szCs w:val="18"/>
-        </w:rPr>
-        <w:t xml:space="preserve">OpenCV2, </w:t>
-      </w:r>
-      <w:r>
-        <w:rPr>
-          <w:rFonts w:eastAsia="Arial"/>
-          <w:sz w:val="18"/>
-          <w:szCs w:val="18"/>
-        </w:rPr>
-        <w:t xml:space="preserve">Point Cloud Library, TensorFlow, </w:t>
-      </w:r>
-      <w:proofErr w:type="spellStart"/>
-      <w:r>
-        <w:rPr>
-          <w:rFonts w:eastAsia="Arial"/>
-          <w:sz w:val="18"/>
-          <w:szCs w:val="18"/>
-        </w:rPr>
-        <w:t>Numpy</w:t>
-      </w:r>
-      <w:proofErr w:type="spellEnd"/>
+        <w:t xml:space="preserve">PLC Programming </w:t>
+      </w:r>
+      <w:r>
+        <w:rPr>
+          <w:rFonts w:eastAsia="Arial"/>
+          <w:sz w:val="18"/>
+          <w:szCs w:val="18"/>
+        </w:rPr>
+        <w:t>(Representation in STL, LAD and FBD)</w:t>
+      </w:r>
       <w:r>
         <w:rPr>
           <w:rFonts w:eastAsia="Arial"/>
@@ -1032,16 +982,82 @@
         </w:rPr>
         <w:t xml:space="preserve">, </w:t>
       </w:r>
-      <w:proofErr w:type="spellStart"/>
-      <w:r>
-        <w:rPr>
-          <w:rFonts w:eastAsia="Arial"/>
-          <w:sz w:val="18"/>
-          <w:szCs w:val="18"/>
-        </w:rPr>
-        <w:t>PyGame</w:t>
-      </w:r>
-      <w:proofErr w:type="spellEnd"/>
+    </w:p>
+    <w:p>
+      <w:pPr>
+        <w:pStyle w:val="ListParagraph"/>
+        <w:numPr>
+          <w:ilvl w:val="0"/>
+          <w:numId w:val="1"/>
+        </w:numPr>
+        <w:rPr>
+          <w:rFonts w:eastAsia="Arial"/>
+          <w:b/>
+          <w:bCs/>
+          <w:sz w:val="18"/>
+          <w:szCs w:val="18"/>
+        </w:rPr>
+      </w:pPr>
+      <w:r>
+        <w:rPr>
+          <w:rFonts w:eastAsia="Arial"/>
+          <w:b/>
+          <w:bCs/>
+          <w:sz w:val="18"/>
+          <w:szCs w:val="18"/>
+        </w:rPr>
+        <w:t>Fast Prototyping, 3D Printing, C</w:t>
+      </w:r>
+      <w:r>
+        <w:rPr>
+          <w:rFonts w:eastAsia="Arial"/>
+          <w:b/>
+          <w:bCs/>
+          <w:sz w:val="18"/>
+          <w:szCs w:val="18"/>
+        </w:rPr>
+        <w:t>o</w:t>
+      </w:r>
+      <w:r>
+        <w:rPr>
+          <w:rFonts w:eastAsia="Arial"/>
+          <w:b/>
+          <w:bCs/>
+          <w:sz w:val="18"/>
+          <w:szCs w:val="18"/>
+        </w:rPr>
+        <w:t xml:space="preserve">ntrol </w:t>
+      </w:r>
+      <w:r>
+        <w:rPr>
+          <w:rFonts w:eastAsia="Arial"/>
+          <w:b/>
+          <w:bCs/>
+          <w:sz w:val="18"/>
+          <w:szCs w:val="18"/>
+        </w:rPr>
+        <w:t>System</w:t>
+      </w:r>
+      <w:r>
+        <w:rPr>
+          <w:rFonts w:eastAsia="Arial"/>
+          <w:b/>
+          <w:bCs/>
+          <w:sz w:val="18"/>
+          <w:szCs w:val="18"/>
+        </w:rPr>
+        <w:t xml:space="preserve"> Design</w:t>
+      </w:r>
+      <w:r>
+        <w:rPr>
+          <w:rFonts w:eastAsia="Arial"/>
+          <w:b/>
+          <w:bCs/>
+          <w:sz w:val="18"/>
+          <w:szCs w:val="18"/>
+        </w:rPr>
+        <w:t>, Sensor Fusion, Deep Learning, Machine Learning, Reinforcement Learning, Computer Vision</w:t>
+      </w:r>
     </w:p>
     <w:p>
       <w:pPr>
@@ -1796,17 +1812,7 @@
                 <w:sz w:val="18"/>
                 <w:szCs w:val="18"/>
               </w:rPr>
-              <w:t>Grasp Generation using top surface Point Cloud data</w:t>
-            </w:r>
-            <w:r>
-              <w:rPr>
-                <w:rFonts w:eastAsia="Arial"/>
-                <w:b/>
-                <w:bCs/>
-                <w:sz w:val="18"/>
-                <w:szCs w:val="18"/>
-              </w:rPr>
-              <w:t xml:space="preserve"> and Robot Control Using Visual </w:t>
+              <w:t xml:space="preserve">Grasp Generation using top surface Point Cloud data and Robot Control Using Visual </w:t>
             </w:r>
             <w:proofErr w:type="spellStart"/>
             <w:r>

</xml_diff>